<commit_message>
add general director sign area in template
</commit_message>
<xml_diff>
--- a/Helpers/Documents/Template/TEMPLATE-LeaveRequestTemplate.docx
+++ b/Helpers/Documents/Template/TEMPLATE-LeaveRequestTemplate.docx
@@ -2518,8 +2518,19 @@
                 <w:b/>
                 <w:sz w:val="24"/>
                 <w:szCs w:val="24"/>
-              </w:rPr>
-            </w:pPr>
+                <w:lang w:val="en-US"/>
+              </w:rPr>
+            </w:pPr>
+            <w:r>
+              <w:rPr>
+                <w:rFonts w:hint="default" w:ascii="Arial" w:hAnsi="Arial" w:cs="Arial"/>
+                <w:b/>
+                <w:sz w:val="24"/>
+                <w:szCs w:val="24"/>
+                <w:lang w:val="en-US"/>
+              </w:rPr>
+              <w:t>TỔNG GIÁM ĐỐC</w:t>
+            </w:r>
           </w:p>
         </w:tc>
       </w:tr>
@@ -2607,8 +2618,6 @@
             </w:pPr>
             <w:bookmarkStart w:id="19" w:name="hrSignature"/>
             <w:bookmarkEnd w:id="19"/>
-            <w:bookmarkStart w:id="23" w:name="_GoBack"/>
-            <w:bookmarkEnd w:id="23"/>
           </w:p>
         </w:tc>
         <w:tc>
@@ -2629,6 +2638,10 @@
                 <w:lang w:val="en-US"/>
               </w:rPr>
             </w:pPr>
+            <w:bookmarkStart w:id="25" w:name="_GoBack"/>
+            <w:bookmarkEnd w:id="25"/>
+            <w:bookmarkStart w:id="20" w:name="generalDirectorSignature"/>
+            <w:bookmarkEnd w:id="20"/>
           </w:p>
         </w:tc>
       </w:tr>
@@ -2667,8 +2680,8 @@
                 <w:lang w:val="en-US"/>
               </w:rPr>
             </w:pPr>
-            <w:bookmarkStart w:id="20" w:name="employeeName"/>
-            <w:bookmarkEnd w:id="20"/>
+            <w:bookmarkStart w:id="21" w:name="employeeName"/>
+            <w:bookmarkEnd w:id="21"/>
           </w:p>
         </w:tc>
         <w:tc>
@@ -2689,8 +2702,8 @@
                 <w:lang w:val="en-US"/>
               </w:rPr>
             </w:pPr>
-            <w:bookmarkStart w:id="21" w:name="supervisorName"/>
-            <w:bookmarkEnd w:id="21"/>
+            <w:bookmarkStart w:id="22" w:name="supervisorName"/>
+            <w:bookmarkEnd w:id="22"/>
           </w:p>
         </w:tc>
         <w:tc>
@@ -2711,8 +2724,8 @@
                 <w:lang w:val="en-US"/>
               </w:rPr>
             </w:pPr>
-            <w:bookmarkStart w:id="22" w:name="hrName"/>
-            <w:bookmarkEnd w:id="22"/>
+            <w:bookmarkStart w:id="23" w:name="hrName"/>
+            <w:bookmarkEnd w:id="23"/>
           </w:p>
         </w:tc>
         <w:tc>
@@ -2733,6 +2746,8 @@
                 <w:lang w:val="en-US"/>
               </w:rPr>
             </w:pPr>
+            <w:bookmarkStart w:id="24" w:name="generalDirectorName"/>
+            <w:bookmarkEnd w:id="24"/>
           </w:p>
         </w:tc>
       </w:tr>
@@ -2746,17 +2761,6 @@
           <w:b/>
           <w:sz w:val="24"/>
           <w:szCs w:val="24"/>
-          <w:lang w:val="en-US"/>
-        </w:rPr>
-      </w:pPr>
-    </w:p>
-    <w:p>
-      <w:pPr>
-        <w:jc w:val="right"/>
-        <w:rPr>
-          <w:rFonts w:hint="default" w:ascii="Arial" w:hAnsi="Arial" w:cs="Arial"/>
-          <w:sz w:val="26"/>
-          <w:szCs w:val="26"/>
           <w:lang w:val="en-US"/>
         </w:rPr>
       </w:pPr>

</xml_diff>

<commit_message>
before replace a lot of files
</commit_message>
<xml_diff>
--- a/Helpers/Documents/Template/TEMPLATE-LeaveRequestTemplate.docx
+++ b/Helpers/Documents/Template/TEMPLATE-LeaveRequestTemplate.docx
@@ -21,6 +21,14 @@
         <w:gridCol w:w="3054"/>
       </w:tblGrid>
       <w:tr>
+        <w:tblPrEx>
+          <w:tblCellMar>
+            <w:top w:w="0" w:type="dxa"/>
+            <w:left w:w="108" w:type="dxa"/>
+            <w:bottom w:w="0" w:type="dxa"/>
+            <w:right w:w="108" w:type="dxa"/>
+          </w:tblCellMar>
+        </w:tblPrEx>
         <w:trPr>
           <w:trHeight w:val="323" w:hRule="atLeast"/>
         </w:trPr>
@@ -371,8 +379,8 @@
     <w:tbl>
       <w:tblPr>
         <w:tblStyle w:val="5"/>
-        <w:tblW w:w="10009" w:type="dxa"/>
-        <w:tblInd w:w="101" w:type="dxa"/>
+        <w:tblW w:w="0" w:type="auto"/>
+        <w:tblInd w:w="0" w:type="dxa"/>
         <w:tblBorders>
           <w:top w:val="none" w:color="auto" w:sz="0" w:space="0"/>
           <w:left w:val="none" w:color="auto" w:sz="0" w:space="0"/>
@@ -381,7 +389,7 @@
           <w:insideH w:val="none" w:color="auto" w:sz="0" w:space="0"/>
           <w:insideV w:val="none" w:color="auto" w:sz="0" w:space="0"/>
         </w:tblBorders>
-        <w:tblLayout w:type="fixed"/>
+        <w:tblLayout w:type="autofit"/>
         <w:tblCellMar>
           <w:top w:w="0" w:type="dxa"/>
           <w:left w:w="108" w:type="dxa"/>
@@ -390,11 +398,10 @@
         </w:tblCellMar>
       </w:tblPr>
       <w:tblGrid>
-        <w:gridCol w:w="1786"/>
-        <w:gridCol w:w="3090"/>
-        <w:gridCol w:w="1841"/>
-        <w:gridCol w:w="3281"/>
-        <w:gridCol w:w="11"/>
+        <w:gridCol w:w="1895"/>
+        <w:gridCol w:w="3207"/>
+        <w:gridCol w:w="1766"/>
+        <w:gridCol w:w="3338"/>
       </w:tblGrid>
       <w:tr>
         <w:tblPrEx>
@@ -413,18 +420,19 @@
             <w:right w:w="108" w:type="dxa"/>
           </w:tblCellMar>
         </w:tblPrEx>
-        <w:trPr>
-          <w:gridAfter w:val="1"/>
-          <w:wAfter w:w="11" w:type="dxa"/>
-        </w:trPr>
-        <w:tc>
-          <w:tcPr>
-            <w:tcW w:w="1786" w:type="dxa"/>
+        <w:tc>
+          <w:tcPr>
+            <w:tcW w:w="1895" w:type="dxa"/>
+            <w:tcBorders>
+              <w:tl2br w:val="nil"/>
+              <w:tr2bl w:val="nil"/>
+            </w:tcBorders>
+            <w:shd w:val="clear" w:color="auto" w:fill="auto"/>
             <w:vAlign w:val="center"/>
           </w:tcPr>
           <w:p>
             <w:pPr>
-              <w:spacing w:after="0"/>
+              <w:spacing w:after="120" w:afterLines="50"/>
               <w:rPr>
                 <w:rFonts w:ascii="Arial" w:hAnsi="Arial" w:cs="Arial"/>
                 <w:sz w:val="24"/>
@@ -443,16 +451,17 @@
         </w:tc>
         <w:tc>
           <w:tcPr>
-            <w:tcW w:w="3090" w:type="dxa"/>
-            <w:vAlign w:val="center"/>
-          </w:tcPr>
-          <w:p>
-            <w:pPr>
-              <w:spacing w:after="0"/>
-              <w:rPr>
-                <w:rFonts w:ascii="Arial" w:hAnsi="Arial" w:cs="Arial"/>
-                <w:sz w:val="24"/>
-                <w:szCs w:val="24"/>
+            <w:tcW w:w="3207" w:type="dxa"/>
+            <w:tcBorders>
+              <w:tl2br w:val="nil"/>
+              <w:tr2bl w:val="nil"/>
+            </w:tcBorders>
+          </w:tcPr>
+          <w:p>
+            <w:pPr>
+              <w:spacing w:after="120" w:afterLines="50"/>
+              <w:rPr>
+                <w:rFonts w:ascii="Arial" w:hAnsi="Arial" w:cs="Arial"/>
               </w:rPr>
             </w:pPr>
             <w:r>
@@ -469,16 +478,17 @@
         </w:tc>
         <w:tc>
           <w:tcPr>
-            <w:tcW w:w="1841" w:type="dxa"/>
-            <w:vAlign w:val="center"/>
-          </w:tcPr>
-          <w:p>
-            <w:pPr>
-              <w:spacing w:after="0"/>
-              <w:rPr>
-                <w:rFonts w:ascii="Arial" w:hAnsi="Arial" w:cs="Arial"/>
-                <w:sz w:val="24"/>
-                <w:szCs w:val="24"/>
+            <w:tcW w:w="1766" w:type="dxa"/>
+            <w:tcBorders>
+              <w:tl2br w:val="nil"/>
+              <w:tr2bl w:val="nil"/>
+            </w:tcBorders>
+          </w:tcPr>
+          <w:p>
+            <w:pPr>
+              <w:spacing w:after="120" w:afterLines="50"/>
+              <w:rPr>
+                <w:rFonts w:ascii="Arial" w:hAnsi="Arial" w:cs="Arial"/>
               </w:rPr>
             </w:pPr>
             <w:r>
@@ -493,28 +503,285 @@
         </w:tc>
         <w:tc>
           <w:tcPr>
-            <w:tcW w:w="3281" w:type="dxa"/>
-            <w:vAlign w:val="center"/>
-          </w:tcPr>
-          <w:p>
-            <w:pPr>
-              <w:spacing w:after="0"/>
-              <w:rPr>
-                <w:rFonts w:ascii="Arial" w:hAnsi="Arial" w:cs="Arial"/>
-                <w:sz w:val="24"/>
-                <w:szCs w:val="24"/>
-              </w:rPr>
-            </w:pPr>
-            <w:r>
-              <w:rPr>
-                <w:rFonts w:ascii="Arial" w:hAnsi="Arial" w:cs="Arial"/>
-                <w:sz w:val="24"/>
-                <w:szCs w:val="24"/>
-              </w:rPr>
-              <w:t xml:space="preserve">:  </w:t>
+            <w:tcW w:w="3338" w:type="dxa"/>
+            <w:tcBorders>
+              <w:tl2br w:val="nil"/>
+              <w:tr2bl w:val="nil"/>
+            </w:tcBorders>
+          </w:tcPr>
+          <w:p>
+            <w:pPr>
+              <w:spacing w:after="120" w:afterLines="50"/>
+              <w:rPr>
+                <w:rFonts w:ascii="Arial" w:hAnsi="Arial" w:cs="Arial"/>
+              </w:rPr>
+            </w:pPr>
+            <w:r>
+              <w:rPr>
+                <w:rFonts w:ascii="Arial" w:hAnsi="Arial" w:cs="Arial"/>
+                <w:sz w:val="24"/>
+                <w:szCs w:val="24"/>
+              </w:rPr>
+              <w:t xml:space="preserve">: </w:t>
             </w:r>
             <w:bookmarkStart w:id="1" w:name="leaveRequestStartDate"/>
             <w:bookmarkEnd w:id="1"/>
+          </w:p>
+        </w:tc>
+      </w:tr>
+      <w:tr>
+        <w:tblPrEx>
+          <w:tblBorders>
+            <w:top w:val="none" w:color="auto" w:sz="0" w:space="0"/>
+            <w:left w:val="none" w:color="auto" w:sz="0" w:space="0"/>
+            <w:bottom w:val="none" w:color="auto" w:sz="0" w:space="0"/>
+            <w:right w:val="none" w:color="auto" w:sz="0" w:space="0"/>
+            <w:insideH w:val="none" w:color="auto" w:sz="0" w:space="0"/>
+            <w:insideV w:val="none" w:color="auto" w:sz="0" w:space="0"/>
+          </w:tblBorders>
+          <w:tblCellMar>
+            <w:top w:w="0" w:type="dxa"/>
+            <w:left w:w="108" w:type="dxa"/>
+            <w:bottom w:w="0" w:type="dxa"/>
+            <w:right w:w="108" w:type="dxa"/>
+          </w:tblCellMar>
+        </w:tblPrEx>
+        <w:tc>
+          <w:tcPr>
+            <w:tcW w:w="1895" w:type="dxa"/>
+            <w:tcBorders>
+              <w:tl2br w:val="nil"/>
+              <w:tr2bl w:val="nil"/>
+            </w:tcBorders>
+            <w:shd w:val="clear" w:color="auto" w:fill="auto"/>
+            <w:vAlign w:val="center"/>
+          </w:tcPr>
+          <w:p>
+            <w:pPr>
+              <w:spacing w:after="120" w:afterLines="50"/>
+              <w:rPr>
+                <w:rFonts w:ascii="Arial" w:hAnsi="Arial" w:cs="Arial"/>
+                <w:sz w:val="24"/>
+                <w:szCs w:val="24"/>
+              </w:rPr>
+            </w:pPr>
+            <w:r>
+              <w:rPr>
+                <w:rFonts w:ascii="Arial" w:hAnsi="Arial" w:cs="Arial"/>
+                <w:sz w:val="24"/>
+                <w:szCs w:val="24"/>
+              </w:rPr>
+              <w:t>Phòng ban</w:t>
+            </w:r>
+          </w:p>
+        </w:tc>
+        <w:tc>
+          <w:tcPr>
+            <w:tcW w:w="3207" w:type="dxa"/>
+            <w:tcBorders>
+              <w:tl2br w:val="nil"/>
+              <w:tr2bl w:val="nil"/>
+            </w:tcBorders>
+          </w:tcPr>
+          <w:p>
+            <w:pPr>
+              <w:spacing w:after="120" w:afterLines="50"/>
+              <w:rPr>
+                <w:rFonts w:ascii="Arial" w:hAnsi="Arial" w:cs="Arial"/>
+              </w:rPr>
+            </w:pPr>
+            <w:r>
+              <w:rPr>
+                <w:rFonts w:ascii="Arial" w:hAnsi="Arial" w:cs="Arial"/>
+                <w:sz w:val="24"/>
+                <w:szCs w:val="24"/>
+              </w:rPr>
+              <w:t xml:space="preserve">: </w:t>
+            </w:r>
+            <w:bookmarkStart w:id="2" w:name="department"/>
+            <w:bookmarkEnd w:id="2"/>
+          </w:p>
+        </w:tc>
+        <w:tc>
+          <w:tcPr>
+            <w:tcW w:w="1766" w:type="dxa"/>
+            <w:tcBorders>
+              <w:tl2br w:val="nil"/>
+              <w:tr2bl w:val="nil"/>
+            </w:tcBorders>
+          </w:tcPr>
+          <w:p>
+            <w:pPr>
+              <w:spacing w:after="120" w:afterLines="50"/>
+              <w:rPr>
+                <w:rFonts w:ascii="Arial" w:hAnsi="Arial" w:cs="Arial"/>
+              </w:rPr>
+            </w:pPr>
+            <w:r>
+              <w:rPr>
+                <w:rFonts w:ascii="Arial" w:hAnsi="Arial" w:cs="Arial"/>
+                <w:sz w:val="24"/>
+                <w:szCs w:val="24"/>
+              </w:rPr>
+              <w:t>Đến</w:t>
+            </w:r>
+          </w:p>
+        </w:tc>
+        <w:tc>
+          <w:tcPr>
+            <w:tcW w:w="3338" w:type="dxa"/>
+            <w:tcBorders>
+              <w:tl2br w:val="nil"/>
+              <w:tr2bl w:val="nil"/>
+            </w:tcBorders>
+          </w:tcPr>
+          <w:p>
+            <w:pPr>
+              <w:spacing w:after="120" w:afterLines="50"/>
+              <w:rPr>
+                <w:rFonts w:ascii="Arial" w:hAnsi="Arial" w:cs="Arial"/>
+              </w:rPr>
+            </w:pPr>
+            <w:r>
+              <w:rPr>
+                <w:rFonts w:ascii="Arial" w:hAnsi="Arial" w:cs="Arial"/>
+                <w:sz w:val="24"/>
+                <w:szCs w:val="24"/>
+              </w:rPr>
+              <w:t xml:space="preserve">: </w:t>
+            </w:r>
+            <w:bookmarkStart w:id="3" w:name="leaveRequestEndDate"/>
+            <w:bookmarkEnd w:id="3"/>
+          </w:p>
+        </w:tc>
+      </w:tr>
+      <w:tr>
+        <w:tblPrEx>
+          <w:tblBorders>
+            <w:top w:val="none" w:color="auto" w:sz="0" w:space="0"/>
+            <w:left w:val="none" w:color="auto" w:sz="0" w:space="0"/>
+            <w:bottom w:val="none" w:color="auto" w:sz="0" w:space="0"/>
+            <w:right w:val="none" w:color="auto" w:sz="0" w:space="0"/>
+            <w:insideH w:val="none" w:color="auto" w:sz="0" w:space="0"/>
+            <w:insideV w:val="none" w:color="auto" w:sz="0" w:space="0"/>
+          </w:tblBorders>
+          <w:tblCellMar>
+            <w:top w:w="0" w:type="dxa"/>
+            <w:left w:w="108" w:type="dxa"/>
+            <w:bottom w:w="0" w:type="dxa"/>
+            <w:right w:w="108" w:type="dxa"/>
+          </w:tblCellMar>
+        </w:tblPrEx>
+        <w:tc>
+          <w:tcPr>
+            <w:tcW w:w="1895" w:type="dxa"/>
+            <w:tcBorders>
+              <w:tl2br w:val="nil"/>
+              <w:tr2bl w:val="nil"/>
+            </w:tcBorders>
+            <w:shd w:val="clear" w:color="auto" w:fill="auto"/>
+            <w:vAlign w:val="center"/>
+          </w:tcPr>
+          <w:p>
+            <w:pPr>
+              <w:spacing w:after="120" w:afterLines="50" w:line="240" w:lineRule="auto"/>
+              <w:rPr>
+                <w:rFonts w:ascii="Arial" w:hAnsi="Arial" w:cs="Arial"/>
+                <w:sz w:val="24"/>
+                <w:szCs w:val="24"/>
+              </w:rPr>
+            </w:pPr>
+            <w:r>
+              <w:rPr>
+                <w:rFonts w:ascii="Arial" w:hAnsi="Arial" w:cs="Arial"/>
+                <w:sz w:val="24"/>
+                <w:szCs w:val="24"/>
+              </w:rPr>
+              <w:t>Chức danh</w:t>
+            </w:r>
+          </w:p>
+        </w:tc>
+        <w:tc>
+          <w:tcPr>
+            <w:tcW w:w="3207" w:type="dxa"/>
+            <w:tcBorders>
+              <w:tl2br w:val="nil"/>
+              <w:tr2bl w:val="nil"/>
+            </w:tcBorders>
+          </w:tcPr>
+          <w:p>
+            <w:pPr>
+              <w:spacing w:after="120" w:afterLines="50"/>
+              <w:rPr>
+                <w:rFonts w:ascii="Arial" w:hAnsi="Arial" w:cs="Arial"/>
+              </w:rPr>
+            </w:pPr>
+            <w:r>
+              <w:rPr>
+                <w:rFonts w:ascii="Arial" w:hAnsi="Arial" w:cs="Arial"/>
+                <w:sz w:val="24"/>
+                <w:szCs w:val="24"/>
+              </w:rPr>
+              <w:t xml:space="preserve">: </w:t>
+            </w:r>
+            <w:bookmarkStart w:id="4" w:name="position"/>
+            <w:bookmarkEnd w:id="4"/>
+          </w:p>
+        </w:tc>
+        <w:tc>
+          <w:tcPr>
+            <w:tcW w:w="1766" w:type="dxa"/>
+            <w:tcBorders>
+              <w:tl2br w:val="nil"/>
+              <w:tr2bl w:val="nil"/>
+            </w:tcBorders>
+            <w:shd w:val="clear" w:color="auto" w:fill="auto"/>
+            <w:vAlign w:val="center"/>
+          </w:tcPr>
+          <w:p>
+            <w:pPr>
+              <w:spacing w:after="120" w:afterLines="50" w:line="240" w:lineRule="auto"/>
+              <w:rPr>
+                <w:rFonts w:ascii="Arial" w:hAnsi="Arial" w:cs="Arial"/>
+                <w:sz w:val="24"/>
+                <w:szCs w:val="24"/>
+              </w:rPr>
+            </w:pPr>
+            <w:r>
+              <w:rPr>
+                <w:rFonts w:ascii="Arial" w:hAnsi="Arial" w:cs="Arial"/>
+                <w:sz w:val="24"/>
+                <w:szCs w:val="24"/>
+              </w:rPr>
+              <w:t>Số ngày nghỉ</w:t>
+            </w:r>
+          </w:p>
+        </w:tc>
+        <w:tc>
+          <w:tcPr>
+            <w:tcW w:w="3338" w:type="dxa"/>
+            <w:tcBorders>
+              <w:tl2br w:val="nil"/>
+              <w:tr2bl w:val="nil"/>
+            </w:tcBorders>
+          </w:tcPr>
+          <w:p>
+            <w:pPr>
+              <w:spacing w:after="120" w:afterLines="50"/>
+              <w:rPr>
+                <w:rFonts w:ascii="Arial" w:hAnsi="Arial" w:cs="Arial"/>
+              </w:rPr>
+            </w:pPr>
+            <w:r>
+              <w:rPr>
+                <w:rFonts w:ascii="Arial" w:hAnsi="Arial" w:cs="Arial"/>
+                <w:sz w:val="24"/>
+                <w:szCs w:val="24"/>
+              </w:rPr>
+              <w:t xml:space="preserve">: </w:t>
+            </w:r>
+            <w:bookmarkStart w:id="5" w:name="totalDaysTop"/>
+            <w:bookmarkEnd w:id="5"/>
           </w:p>
         </w:tc>
       </w:tr>
@@ -536,281 +803,56 @@
           </w:tblCellMar>
         </w:tblPrEx>
         <w:trPr>
-          <w:gridAfter w:val="1"/>
-          <w:wAfter w:w="11" w:type="dxa"/>
+          <w:trHeight w:val="275" w:hRule="atLeast"/>
         </w:trPr>
         <w:tc>
           <w:tcPr>
-            <w:tcW w:w="1786" w:type="dxa"/>
+            <w:tcW w:w="1895" w:type="dxa"/>
+            <w:tcBorders>
+              <w:tl2br w:val="nil"/>
+              <w:tr2bl w:val="nil"/>
+            </w:tcBorders>
+          </w:tcPr>
+          <w:p>
+            <w:pPr>
+              <w:spacing w:after="120" w:afterLines="50"/>
+              <w:rPr>
+                <w:rFonts w:ascii="Arial" w:hAnsi="Arial" w:cs="Arial"/>
+              </w:rPr>
+            </w:pPr>
+          </w:p>
+        </w:tc>
+        <w:tc>
+          <w:tcPr>
+            <w:tcW w:w="3207" w:type="dxa"/>
+            <w:tcBorders>
+              <w:tl2br w:val="nil"/>
+              <w:tr2bl w:val="nil"/>
+            </w:tcBorders>
+          </w:tcPr>
+          <w:p>
+            <w:pPr>
+              <w:spacing w:after="120" w:afterLines="50"/>
+              <w:rPr>
+                <w:rFonts w:ascii="Arial" w:hAnsi="Arial" w:cs="Arial"/>
+              </w:rPr>
+            </w:pPr>
+          </w:p>
+        </w:tc>
+        <w:tc>
+          <w:tcPr>
+            <w:tcW w:w="5104" w:type="dxa"/>
+            <w:gridSpan w:val="2"/>
+            <w:tcBorders>
+              <w:tl2br w:val="nil"/>
+              <w:tr2bl w:val="nil"/>
+            </w:tcBorders>
+            <w:shd w:val="clear" w:color="auto" w:fill="auto"/>
             <w:vAlign w:val="center"/>
           </w:tcPr>
           <w:p>
             <w:pPr>
-              <w:spacing w:after="0"/>
-              <w:rPr>
-                <w:rFonts w:ascii="Arial" w:hAnsi="Arial" w:cs="Arial"/>
-                <w:sz w:val="24"/>
-                <w:szCs w:val="24"/>
-              </w:rPr>
-            </w:pPr>
-            <w:r>
-              <w:rPr>
-                <w:rFonts w:ascii="Arial" w:hAnsi="Arial" w:cs="Arial"/>
-                <w:sz w:val="24"/>
-                <w:szCs w:val="24"/>
-              </w:rPr>
-              <w:t>Phòng ban</w:t>
-            </w:r>
-          </w:p>
-        </w:tc>
-        <w:tc>
-          <w:tcPr>
-            <w:tcW w:w="3090" w:type="dxa"/>
-            <w:vAlign w:val="center"/>
-          </w:tcPr>
-          <w:p>
-            <w:pPr>
-              <w:spacing w:after="0"/>
-              <w:rPr>
-                <w:rFonts w:ascii="Arial" w:hAnsi="Arial" w:cs="Arial"/>
-                <w:sz w:val="24"/>
-                <w:szCs w:val="24"/>
-              </w:rPr>
-            </w:pPr>
-            <w:r>
-              <w:rPr>
-                <w:rFonts w:ascii="Arial" w:hAnsi="Arial" w:cs="Arial"/>
-                <w:sz w:val="24"/>
-                <w:szCs w:val="24"/>
-              </w:rPr>
-              <w:t xml:space="preserve">: </w:t>
-            </w:r>
-            <w:bookmarkStart w:id="2" w:name="department"/>
-            <w:bookmarkEnd w:id="2"/>
-          </w:p>
-        </w:tc>
-        <w:tc>
-          <w:tcPr>
-            <w:tcW w:w="1841" w:type="dxa"/>
-            <w:vAlign w:val="center"/>
-          </w:tcPr>
-          <w:p>
-            <w:pPr>
-              <w:spacing w:after="0" w:line="240" w:lineRule="auto"/>
-              <w:rPr>
-                <w:rFonts w:ascii="Arial" w:hAnsi="Arial" w:cs="Arial"/>
-                <w:sz w:val="24"/>
-                <w:szCs w:val="24"/>
-              </w:rPr>
-            </w:pPr>
-            <w:r>
-              <w:rPr>
-                <w:rFonts w:ascii="Arial" w:hAnsi="Arial" w:cs="Arial"/>
-                <w:sz w:val="24"/>
-                <w:szCs w:val="24"/>
-              </w:rPr>
-              <w:t>Đến</w:t>
-            </w:r>
-          </w:p>
-        </w:tc>
-        <w:tc>
-          <w:tcPr>
-            <w:tcW w:w="3281" w:type="dxa"/>
-            <w:vAlign w:val="center"/>
-          </w:tcPr>
-          <w:p>
-            <w:pPr>
-              <w:spacing w:after="0"/>
-              <w:rPr>
-                <w:rFonts w:ascii="Arial" w:hAnsi="Arial" w:cs="Arial"/>
-                <w:sz w:val="24"/>
-                <w:szCs w:val="24"/>
-              </w:rPr>
-            </w:pPr>
-            <w:r>
-              <w:rPr>
-                <w:rFonts w:ascii="Arial" w:hAnsi="Arial" w:cs="Arial"/>
-                <w:sz w:val="24"/>
-                <w:szCs w:val="24"/>
-              </w:rPr>
-              <w:t xml:space="preserve">: </w:t>
-            </w:r>
-            <w:bookmarkStart w:id="3" w:name="leaveRequestEndDate"/>
-            <w:bookmarkEnd w:id="3"/>
-          </w:p>
-        </w:tc>
-      </w:tr>
-      <w:tr>
-        <w:tblPrEx>
-          <w:tblBorders>
-            <w:top w:val="none" w:color="auto" w:sz="0" w:space="0"/>
-            <w:left w:val="none" w:color="auto" w:sz="0" w:space="0"/>
-            <w:bottom w:val="none" w:color="auto" w:sz="0" w:space="0"/>
-            <w:right w:val="none" w:color="auto" w:sz="0" w:space="0"/>
-            <w:insideH w:val="none" w:color="auto" w:sz="0" w:space="0"/>
-            <w:insideV w:val="none" w:color="auto" w:sz="0" w:space="0"/>
-          </w:tblBorders>
-          <w:tblCellMar>
-            <w:top w:w="0" w:type="dxa"/>
-            <w:left w:w="108" w:type="dxa"/>
-            <w:bottom w:w="0" w:type="dxa"/>
-            <w:right w:w="108" w:type="dxa"/>
-          </w:tblCellMar>
-        </w:tblPrEx>
-        <w:trPr>
-          <w:gridAfter w:val="1"/>
-          <w:wAfter w:w="11" w:type="dxa"/>
-        </w:trPr>
-        <w:tc>
-          <w:tcPr>
-            <w:tcW w:w="1786" w:type="dxa"/>
-            <w:vAlign w:val="center"/>
-          </w:tcPr>
-          <w:p>
-            <w:pPr>
-              <w:spacing w:after="0" w:line="240" w:lineRule="auto"/>
-              <w:rPr>
-                <w:rFonts w:ascii="Arial" w:hAnsi="Arial" w:cs="Arial"/>
-                <w:sz w:val="24"/>
-                <w:szCs w:val="24"/>
-              </w:rPr>
-            </w:pPr>
-            <w:r>
-              <w:rPr>
-                <w:rFonts w:ascii="Arial" w:hAnsi="Arial" w:cs="Arial"/>
-                <w:sz w:val="24"/>
-                <w:szCs w:val="24"/>
-              </w:rPr>
-              <w:t>Chức danh</w:t>
-            </w:r>
-          </w:p>
-        </w:tc>
-        <w:tc>
-          <w:tcPr>
-            <w:tcW w:w="3090" w:type="dxa"/>
-            <w:vAlign w:val="center"/>
-          </w:tcPr>
-          <w:p>
-            <w:pPr>
-              <w:spacing w:after="0"/>
-              <w:rPr>
-                <w:rFonts w:ascii="Arial" w:hAnsi="Arial" w:cs="Arial"/>
-                <w:sz w:val="24"/>
-                <w:szCs w:val="24"/>
-              </w:rPr>
-            </w:pPr>
-            <w:r>
-              <w:rPr>
-                <w:rFonts w:ascii="Arial" w:hAnsi="Arial" w:cs="Arial"/>
-                <w:sz w:val="24"/>
-                <w:szCs w:val="24"/>
-              </w:rPr>
-              <w:t xml:space="preserve">: </w:t>
-            </w:r>
-            <w:bookmarkStart w:id="4" w:name="position"/>
-            <w:bookmarkEnd w:id="4"/>
-          </w:p>
-        </w:tc>
-        <w:tc>
-          <w:tcPr>
-            <w:tcW w:w="1841" w:type="dxa"/>
-            <w:vAlign w:val="center"/>
-          </w:tcPr>
-          <w:p>
-            <w:pPr>
-              <w:spacing w:after="0" w:line="240" w:lineRule="auto"/>
-              <w:rPr>
-                <w:rFonts w:ascii="Arial" w:hAnsi="Arial" w:cs="Arial"/>
-                <w:sz w:val="24"/>
-                <w:szCs w:val="24"/>
-              </w:rPr>
-            </w:pPr>
-            <w:r>
-              <w:rPr>
-                <w:rFonts w:ascii="Arial" w:hAnsi="Arial" w:cs="Arial"/>
-                <w:sz w:val="24"/>
-                <w:szCs w:val="24"/>
-              </w:rPr>
-              <w:t>Số ngày nghỉ</w:t>
-            </w:r>
-          </w:p>
-        </w:tc>
-        <w:tc>
-          <w:tcPr>
-            <w:tcW w:w="3281" w:type="dxa"/>
-            <w:vAlign w:val="center"/>
-          </w:tcPr>
-          <w:p>
-            <w:pPr>
-              <w:spacing w:after="0"/>
-              <w:rPr>
-                <w:rFonts w:ascii="Arial" w:hAnsi="Arial" w:cs="Arial"/>
-                <w:sz w:val="24"/>
-                <w:szCs w:val="24"/>
-              </w:rPr>
-            </w:pPr>
-            <w:r>
-              <w:rPr>
-                <w:rFonts w:ascii="Arial" w:hAnsi="Arial" w:cs="Arial"/>
-                <w:sz w:val="24"/>
-                <w:szCs w:val="24"/>
-              </w:rPr>
-              <w:t xml:space="preserve">: </w:t>
-            </w:r>
-            <w:bookmarkStart w:id="27" w:name="_GoBack"/>
-            <w:bookmarkEnd w:id="27"/>
-            <w:bookmarkStart w:id="5" w:name="totalDaysTop"/>
-            <w:bookmarkEnd w:id="5"/>
-          </w:p>
-        </w:tc>
-      </w:tr>
-      <w:tr>
-        <w:tblPrEx>
-          <w:tblBorders>
-            <w:top w:val="none" w:color="auto" w:sz="0" w:space="0"/>
-            <w:left w:val="none" w:color="auto" w:sz="0" w:space="0"/>
-            <w:bottom w:val="none" w:color="auto" w:sz="0" w:space="0"/>
-            <w:right w:val="none" w:color="auto" w:sz="0" w:space="0"/>
-            <w:insideH w:val="none" w:color="auto" w:sz="0" w:space="0"/>
-            <w:insideV w:val="none" w:color="auto" w:sz="0" w:space="0"/>
-          </w:tblBorders>
-          <w:tblCellMar>
-            <w:top w:w="0" w:type="dxa"/>
-            <w:left w:w="108" w:type="dxa"/>
-            <w:bottom w:w="0" w:type="dxa"/>
-            <w:right w:w="108" w:type="dxa"/>
-          </w:tblCellMar>
-        </w:tblPrEx>
-        <w:trPr>
-          <w:gridAfter w:val="1"/>
-          <w:wAfter w:w="11" w:type="dxa"/>
-        </w:trPr>
-        <w:tc>
-          <w:tcPr>
-            <w:tcW w:w="4876" w:type="dxa"/>
-            <w:gridSpan w:val="2"/>
-            <w:vAlign w:val="center"/>
-          </w:tcPr>
-          <w:p>
-            <w:pPr>
-              <w:spacing w:after="0"/>
-              <w:rPr>
-                <w:rFonts w:ascii="Arial" w:hAnsi="Arial" w:cs="Arial"/>
-                <w:sz w:val="24"/>
-                <w:szCs w:val="24"/>
-              </w:rPr>
-            </w:pPr>
-          </w:p>
-        </w:tc>
-        <w:tc>
-          <w:tcPr>
-            <w:tcW w:w="5122" w:type="dxa"/>
-            <w:gridSpan w:val="2"/>
-            <w:vAlign w:val="center"/>
-          </w:tcPr>
-          <w:p>
-            <w:pPr>
-              <w:spacing w:after="0"/>
+              <w:spacing w:after="120" w:afterLines="50"/>
               <w:rPr>
                 <w:rFonts w:ascii="Arial" w:hAnsi="Arial" w:cs="Arial"/>
                 <w:i/>
@@ -832,122 +874,41 @@
           </w:p>
         </w:tc>
       </w:tr>
-      <w:tr>
-        <w:tblPrEx>
-          <w:tblBorders>
-            <w:top w:val="none" w:color="auto" w:sz="0" w:space="0"/>
-            <w:left w:val="none" w:color="auto" w:sz="0" w:space="0"/>
-            <w:bottom w:val="none" w:color="auto" w:sz="0" w:space="0"/>
-            <w:right w:val="none" w:color="auto" w:sz="0" w:space="0"/>
-            <w:insideH w:val="none" w:color="auto" w:sz="0" w:space="0"/>
-            <w:insideV w:val="none" w:color="auto" w:sz="0" w:space="0"/>
-          </w:tblBorders>
-          <w:tblCellMar>
-            <w:top w:w="0" w:type="dxa"/>
-            <w:left w:w="108" w:type="dxa"/>
-            <w:bottom w:w="0" w:type="dxa"/>
-            <w:right w:w="108" w:type="dxa"/>
-          </w:tblCellMar>
-        </w:tblPrEx>
-        <w:trPr>
-          <w:gridAfter w:val="1"/>
-          <w:wAfter w:w="11" w:type="dxa"/>
-        </w:trPr>
-        <w:tc>
-          <w:tcPr>
-            <w:tcW w:w="4876" w:type="dxa"/>
-            <w:gridSpan w:val="2"/>
-            <w:vAlign w:val="center"/>
-          </w:tcPr>
-          <w:p>
-            <w:pPr>
-              <w:spacing w:after="0"/>
-              <w:rPr>
-                <w:rFonts w:ascii="Arial" w:hAnsi="Arial" w:cs="Arial"/>
-                <w:sz w:val="24"/>
-                <w:szCs w:val="24"/>
-              </w:rPr>
-            </w:pPr>
-          </w:p>
-        </w:tc>
-        <w:tc>
-          <w:tcPr>
-            <w:tcW w:w="5122" w:type="dxa"/>
-            <w:gridSpan w:val="2"/>
-            <w:vAlign w:val="center"/>
-          </w:tcPr>
-          <w:p>
-            <w:pPr>
-              <w:spacing w:after="0"/>
-              <w:rPr>
-                <w:rFonts w:ascii="Arial" w:hAnsi="Arial" w:cs="Arial"/>
-                <w:i/>
-                <w:iCs/>
-                <w:sz w:val="24"/>
-                <w:szCs w:val="24"/>
-              </w:rPr>
-            </w:pPr>
-          </w:p>
-        </w:tc>
-      </w:tr>
-      <w:tr>
-        <w:tblPrEx>
-          <w:tblBorders>
-            <w:top w:val="none" w:color="auto" w:sz="0" w:space="0"/>
-            <w:left w:val="none" w:color="auto" w:sz="0" w:space="0"/>
-            <w:bottom w:val="none" w:color="auto" w:sz="0" w:space="0"/>
-            <w:right w:val="none" w:color="auto" w:sz="0" w:space="0"/>
-            <w:insideH w:val="none" w:color="auto" w:sz="0" w:space="0"/>
-            <w:insideV w:val="none" w:color="auto" w:sz="0" w:space="0"/>
-          </w:tblBorders>
-          <w:tblCellMar>
-            <w:top w:w="0" w:type="dxa"/>
-            <w:left w:w="108" w:type="dxa"/>
-            <w:bottom w:w="0" w:type="dxa"/>
-            <w:right w:w="108" w:type="dxa"/>
-          </w:tblCellMar>
-        </w:tblPrEx>
-        <w:trPr>
-          <w:gridAfter w:val="1"/>
-          <w:wAfter w:w="11" w:type="dxa"/>
-        </w:trPr>
-        <w:tc>
-          <w:tcPr>
-            <w:tcW w:w="4876" w:type="dxa"/>
-            <w:gridSpan w:val="2"/>
-            <w:vAlign w:val="center"/>
-          </w:tcPr>
-          <w:p>
-            <w:pPr>
-              <w:spacing w:after="0"/>
-              <w:rPr>
-                <w:rFonts w:ascii="Arial" w:hAnsi="Arial" w:cs="Arial"/>
-                <w:sz w:val="24"/>
-                <w:szCs w:val="24"/>
-              </w:rPr>
-            </w:pPr>
-          </w:p>
-        </w:tc>
-        <w:tc>
-          <w:tcPr>
-            <w:tcW w:w="5122" w:type="dxa"/>
-            <w:gridSpan w:val="2"/>
-            <w:vAlign w:val="center"/>
-          </w:tcPr>
-          <w:p>
-            <w:pPr>
-              <w:spacing w:after="0"/>
-              <w:rPr>
-                <w:rFonts w:ascii="Arial" w:hAnsi="Arial" w:cs="Arial"/>
-                <w:i/>
-                <w:iCs/>
-                <w:sz w:val="24"/>
-                <w:szCs w:val="24"/>
-              </w:rPr>
-            </w:pPr>
-          </w:p>
-        </w:tc>
-      </w:tr>
+    </w:tbl>
+    <w:p>
+      <w:pPr>
+        <w:rPr>
+          <w:rFonts w:ascii="Arial" w:hAnsi="Arial" w:cs="Arial"/>
+        </w:rPr>
+      </w:pPr>
+      <w:bookmarkStart w:id="27" w:name="_GoBack"/>
+      <w:bookmarkEnd w:id="27"/>
+    </w:p>
+    <w:tbl>
+      <w:tblPr>
+        <w:tblStyle w:val="5"/>
+        <w:tblW w:w="10009" w:type="dxa"/>
+        <w:tblInd w:w="101" w:type="dxa"/>
+        <w:tblBorders>
+          <w:top w:val="single" w:color="auto" w:sz="4" w:space="0"/>
+          <w:left w:val="single" w:color="auto" w:sz="4" w:space="0"/>
+          <w:bottom w:val="single" w:color="auto" w:sz="4" w:space="0"/>
+          <w:right w:val="single" w:color="auto" w:sz="4" w:space="0"/>
+          <w:insideH w:val="single" w:color="auto" w:sz="4" w:space="0"/>
+          <w:insideV w:val="single" w:color="auto" w:sz="4" w:space="0"/>
+        </w:tblBorders>
+        <w:tblLayout w:type="fixed"/>
+        <w:tblCellMar>
+          <w:top w:w="0" w:type="dxa"/>
+          <w:left w:w="108" w:type="dxa"/>
+          <w:bottom w:w="0" w:type="dxa"/>
+          <w:right w:w="108" w:type="dxa"/>
+        </w:tblCellMar>
+      </w:tblPr>
+      <w:tblGrid>
+        <w:gridCol w:w="1786"/>
+        <w:gridCol w:w="8223"/>
+      </w:tblGrid>
       <w:tr>
         <w:tblPrEx>
           <w:tblBorders>
@@ -970,7 +931,7 @@
         </w:trPr>
         <w:tc>
           <w:tcPr>
-            <w:tcW w:w="1784" w:type="dxa"/>
+            <w:tcW w:w="1786" w:type="dxa"/>
             <w:tcBorders>
               <w:top w:val="nil"/>
               <w:left w:val="nil"/>
@@ -999,7 +960,6 @@
         <w:tc>
           <w:tcPr>
             <w:tcW w:w="8223" w:type="dxa"/>
-            <w:gridSpan w:val="4"/>
             <w:tcBorders>
               <w:top w:val="nil"/>
               <w:left w:val="nil"/>
@@ -1058,7 +1018,7 @@
         </w:trPr>
         <w:tc>
           <w:tcPr>
-            <w:tcW w:w="1784" w:type="dxa"/>
+            <w:tcW w:w="1786" w:type="dxa"/>
             <w:tcBorders>
               <w:top w:val="nil"/>
               <w:left w:val="nil"/>
@@ -1087,7 +1047,6 @@
         <w:tc>
           <w:tcPr>
             <w:tcW w:w="8223" w:type="dxa"/>
-            <w:gridSpan w:val="4"/>
             <w:tcBorders>
               <w:top w:val="nil"/>
               <w:left w:val="nil"/>
@@ -1143,14 +1102,6 @@
         <w:gridCol w:w="2855"/>
       </w:tblGrid>
       <w:tr>
-        <w:tblPrEx>
-          <w:tblCellMar>
-            <w:top w:w="0" w:type="dxa"/>
-            <w:left w:w="108" w:type="dxa"/>
-            <w:bottom w:w="0" w:type="dxa"/>
-            <w:right w:w="108" w:type="dxa"/>
-          </w:tblCellMar>
-        </w:tblPrEx>
         <w:trPr>
           <w:trHeight w:val="285" w:hRule="atLeast"/>
         </w:trPr>
@@ -1281,14 +1232,6 @@
         </w:tc>
       </w:tr>
       <w:tr>
-        <w:tblPrEx>
-          <w:tblCellMar>
-            <w:top w:w="0" w:type="dxa"/>
-            <w:left w:w="108" w:type="dxa"/>
-            <w:bottom w:w="0" w:type="dxa"/>
-            <w:right w:w="108" w:type="dxa"/>
-          </w:tblCellMar>
-        </w:tblPrEx>
         <w:trPr>
           <w:trHeight w:val="285" w:hRule="atLeast"/>
         </w:trPr>
@@ -1809,6 +1752,15 @@
         </w:tc>
       </w:tr>
     </w:tbl>
+    <w:p>
+      <w:pPr>
+        <w:rPr>
+          <w:rFonts w:ascii="Arial" w:hAnsi="Arial" w:cs="Arial"/>
+          <w:sz w:val="24"/>
+          <w:szCs w:val="24"/>
+        </w:rPr>
+      </w:pPr>
+    </w:p>
     <w:p>
       <w:pPr>
         <w:rPr>
@@ -2261,6 +2213,12 @@
     <w:sectPr>
       <w:pgSz w:w="12240" w:h="15840"/>
       <w:pgMar w:top="851" w:right="810" w:bottom="300" w:left="1440" w:header="720" w:footer="720" w:gutter="0"/>
+      <w:pgBorders>
+        <w:top w:val="none" w:sz="0" w:space="0"/>
+        <w:left w:val="none" w:sz="0" w:space="0"/>
+        <w:bottom w:val="none" w:sz="0" w:space="0"/>
+        <w:right w:val="none" w:sz="0" w:space="0"/>
+      </w:pgBorders>
       <w:cols w:space="720" w:num="1"/>
       <w:docGrid w:linePitch="360" w:charSpace="0"/>
     </w:sectPr>
@@ -2414,7 +2372,7 @@
     <w:lsdException w:qFormat="1" w:unhideWhenUsed="0" w:uiPriority="10" w:semiHidden="0" w:name="Title"/>
     <w:lsdException w:uiPriority="99" w:name="Closing"/>
     <w:lsdException w:uiPriority="99" w:name="Signature"/>
-    <w:lsdException w:qFormat="1" w:uiPriority="1" w:name="Default Paragraph Font"/>
+    <w:lsdException w:uiPriority="1" w:name="Default Paragraph Font"/>
     <w:lsdException w:uiPriority="99" w:name="Body Text"/>
     <w:lsdException w:uiPriority="99" w:name="Body Text Indent"/>
     <w:lsdException w:uiPriority="99" w:name="List Continue"/>
@@ -2452,7 +2410,7 @@
     <w:lsdException w:uiPriority="99" w:name="HTML Sample"/>
     <w:lsdException w:uiPriority="99" w:name="HTML Typewriter"/>
     <w:lsdException w:uiPriority="99" w:name="HTML Variable"/>
-    <w:lsdException w:qFormat="1" w:uiPriority="99" w:name="Normal Table"/>
+    <w:lsdException w:uiPriority="99" w:name="Normal Table"/>
     <w:lsdException w:uiPriority="99" w:name="annotation subject"/>
     <w:lsdException w:uiPriority="99" w:name="Table Simple 1"/>
     <w:lsdException w:uiPriority="99" w:name="Table Simple 2"/>
@@ -2617,14 +2575,12 @@
     <w:name w:val="Default Paragraph Font"/>
     <w:semiHidden/>
     <w:unhideWhenUsed/>
-    <w:qFormat/>
     <w:uiPriority w:val="1"/>
   </w:style>
   <w:style w:type="table" w:default="1" w:styleId="3">
     <w:name w:val="Normal Table"/>
     <w:semiHidden/>
     <w:unhideWhenUsed/>
-    <w:qFormat/>
     <w:uiPriority w:val="99"/>
     <w:tblPr>
       <w:tblCellMar>

</xml_diff>